<commit_message>
Commit 11/11/25 - Added LampRow class and tests - Updated docs
</commit_message>
<xml_diff>
--- a/SmartHouse/doc/Documentazione SmartHouse.docx
+++ b/SmartHouse/doc/Documentazione SmartHouse.docx
@@ -54,6 +54,7 @@
         <w:rPr>
           <w:rFonts w:ascii="Montserrat" w:cs="Montserrat" w:eastAsia="Montserrat" w:hAnsi="Montserrat"/>
           <w:b w:val="1"/>
+          <w:bCs w:val="1"/>
           <w:sz w:val="40"/>
           <w:szCs w:val="40"/>
         </w:rPr>
@@ -62,6 +63,7 @@
         <w:rPr>
           <w:rFonts w:ascii="Montserrat" w:cs="Montserrat" w:eastAsia="Montserrat" w:hAnsi="Montserrat"/>
           <w:b w:val="1"/>
+          <w:bCs w:val="1"/>
           <w:sz w:val="40"/>
           <w:szCs w:val="40"/>
           <w:rtl w:val="0"/>
@@ -72,6 +74,7 @@
         <w:rPr>
           <w:rFonts w:ascii="Montserrat" w:cs="Montserrat" w:eastAsia="Montserrat" w:hAnsi="Montserrat"/>
           <w:b w:val="1"/>
+          <w:bCs w:val="1"/>
           <w:sz w:val="40"/>
           <w:szCs w:val="40"/>
           <w:rtl w:val="0"/>
@@ -220,7 +223,7 @@
       <w:pPr>
         <w:numPr>
           <w:ilvl w:val="0"/>
-          <w:numId w:val="1"/>
+          <w:numId w:val="2"/>
         </w:numPr>
         <w:ind w:left="141.73228346456688" w:hanging="360"/>
         <w:rPr>
@@ -234,6 +237,7 @@
         <w:rPr>
           <w:rFonts w:ascii="Montserrat" w:cs="Montserrat" w:eastAsia="Montserrat" w:hAnsi="Montserrat"/>
           <w:b w:val="1"/>
+          <w:bCs w:val="1"/>
           <w:sz w:val="30"/>
           <w:szCs w:val="30"/>
           <w:rtl w:val="0"/>
@@ -291,6 +295,7 @@
         <w:rPr>
           <w:rFonts w:ascii="Montserrat" w:cs="Montserrat" w:eastAsia="Montserrat" w:hAnsi="Montserrat"/>
           <w:b w:val="1"/>
+          <w:bCs w:val="1"/>
           <w:sz w:val="30"/>
           <w:szCs w:val="30"/>
           <w:rtl w:val="0"/>
@@ -310,6 +315,7 @@
         <w:rPr>
           <w:rFonts w:ascii="Montserrat" w:cs="Montserrat" w:eastAsia="Montserrat" w:hAnsi="Montserrat"/>
           <w:b w:val="1"/>
+          <w:bCs w:val="1"/>
           <w:sz w:val="30"/>
           <w:szCs w:val="30"/>
           <w:rtl w:val="0"/>
@@ -348,6 +354,7 @@
         <w:rPr>
           <w:rFonts w:ascii="Montserrat" w:cs="Montserrat" w:eastAsia="Montserrat" w:hAnsi="Montserrat"/>
           <w:b w:val="1"/>
+          <w:bCs w:val="1"/>
           <w:sz w:val="30"/>
           <w:szCs w:val="30"/>
           <w:rtl w:val="0"/>
@@ -358,6 +365,7 @@
         <w:rPr>
           <w:rFonts w:ascii="Montserrat" w:cs="Montserrat" w:eastAsia="Montserrat" w:hAnsi="Montserrat"/>
           <w:b w:val="1"/>
+          <w:bCs w:val="1"/>
           <w:sz w:val="30"/>
           <w:szCs w:val="30"/>
           <w:rtl w:val="0"/>
@@ -393,7 +401,7 @@
       <w:pPr>
         <w:numPr>
           <w:ilvl w:val="0"/>
-          <w:numId w:val="1"/>
+          <w:numId w:val="2"/>
         </w:numPr>
         <w:ind w:left="141.73228346456688" w:hanging="360"/>
         <w:rPr>
@@ -406,6 +414,7 @@
         <w:rPr>
           <w:rFonts w:ascii="Montserrat" w:cs="Montserrat" w:eastAsia="Montserrat" w:hAnsi="Montserrat"/>
           <w:b w:val="1"/>
+          <w:bCs w:val="1"/>
           <w:sz w:val="30"/>
           <w:szCs w:val="30"/>
           <w:rtl w:val="0"/>
@@ -453,6 +462,7 @@
         <w:rPr>
           <w:rFonts w:ascii="Montserrat" w:cs="Montserrat" w:eastAsia="Montserrat" w:hAnsi="Montserrat"/>
           <w:b w:val="1"/>
+          <w:bCs w:val="1"/>
           <w:sz w:val="30"/>
           <w:szCs w:val="30"/>
           <w:rtl w:val="0"/>
@@ -472,6 +482,7 @@
         <w:rPr>
           <w:rFonts w:ascii="Montserrat" w:cs="Montserrat" w:eastAsia="Montserrat" w:hAnsi="Montserrat"/>
           <w:b w:val="1"/>
+          <w:bCs w:val="1"/>
           <w:sz w:val="30"/>
           <w:szCs w:val="30"/>
           <w:rtl w:val="0"/>
@@ -509,6 +520,7 @@
         <w:rPr>
           <w:rFonts w:ascii="Montserrat" w:cs="Montserrat" w:eastAsia="Montserrat" w:hAnsi="Montserrat"/>
           <w:b w:val="1"/>
+          <w:bCs w:val="1"/>
           <w:sz w:val="30"/>
           <w:szCs w:val="30"/>
           <w:rtl w:val="0"/>
@@ -519,6 +531,7 @@
         <w:rPr>
           <w:rFonts w:ascii="Montserrat" w:cs="Montserrat" w:eastAsia="Montserrat" w:hAnsi="Montserrat"/>
           <w:b w:val="1"/>
+          <w:bCs w:val="1"/>
           <w:sz w:val="30"/>
           <w:szCs w:val="30"/>
           <w:rtl w:val="0"/>
@@ -557,6 +570,7 @@
         <w:rPr>
           <w:rFonts w:ascii="Montserrat" w:cs="Montserrat" w:eastAsia="Montserrat" w:hAnsi="Montserrat"/>
           <w:b w:val="1"/>
+          <w:bCs w:val="1"/>
           <w:sz w:val="30"/>
           <w:szCs w:val="30"/>
           <w:rtl w:val="0"/>
@@ -567,6 +581,7 @@
         <w:rPr>
           <w:rFonts w:ascii="Montserrat" w:cs="Montserrat" w:eastAsia="Montserrat" w:hAnsi="Montserrat"/>
           <w:b w:val="1"/>
+          <w:bCs w:val="1"/>
           <w:sz w:val="30"/>
           <w:szCs w:val="30"/>
           <w:rtl w:val="0"/>
@@ -605,6 +620,7 @@
         <w:rPr>
           <w:rFonts w:ascii="Montserrat" w:cs="Montserrat" w:eastAsia="Montserrat" w:hAnsi="Montserrat"/>
           <w:b w:val="1"/>
+          <w:bCs w:val="1"/>
           <w:sz w:val="30"/>
           <w:szCs w:val="30"/>
           <w:rtl w:val="0"/>
@@ -615,6 +631,7 @@
         <w:rPr>
           <w:rFonts w:ascii="Montserrat" w:cs="Montserrat" w:eastAsia="Montserrat" w:hAnsi="Montserrat"/>
           <w:b w:val="1"/>
+          <w:bCs w:val="1"/>
           <w:sz w:val="30"/>
           <w:szCs w:val="30"/>
           <w:rtl w:val="0"/>
@@ -668,7 +685,7 @@
       <w:pPr>
         <w:numPr>
           <w:ilvl w:val="0"/>
-          <w:numId w:val="1"/>
+          <w:numId w:val="2"/>
         </w:numPr>
         <w:ind w:left="141.73228346456688" w:hanging="360"/>
         <w:rPr>
@@ -681,6 +698,7 @@
         <w:rPr>
           <w:rFonts w:ascii="Montserrat" w:cs="Montserrat" w:eastAsia="Montserrat" w:hAnsi="Montserrat"/>
           <w:b w:val="1"/>
+          <w:bCs w:val="1"/>
           <w:sz w:val="30"/>
           <w:szCs w:val="30"/>
           <w:rtl w:val="0"/>
@@ -803,7 +821,7 @@
       <w:pPr>
         <w:numPr>
           <w:ilvl w:val="0"/>
-          <w:numId w:val="1"/>
+          <w:numId w:val="2"/>
         </w:numPr>
         <w:ind w:left="141.73228346456688" w:hanging="360"/>
         <w:rPr>
@@ -816,6 +834,7 @@
         <w:rPr>
           <w:rFonts w:ascii="Montserrat" w:cs="Montserrat" w:eastAsia="Montserrat" w:hAnsi="Montserrat"/>
           <w:b w:val="1"/>
+          <w:bCs w:val="1"/>
           <w:sz w:val="30"/>
           <w:szCs w:val="30"/>
           <w:rtl w:val="0"/>
@@ -890,6 +909,7 @@
         <w:rPr>
           <w:rFonts w:ascii="Montserrat" w:cs="Montserrat" w:eastAsia="Montserrat" w:hAnsi="Montserrat"/>
           <w:b w:val="1"/>
+          <w:bCs w:val="1"/>
           <w:sz w:val="30"/>
           <w:szCs w:val="30"/>
           <w:rtl w:val="0"/>
@@ -900,6 +920,7 @@
         <w:rPr>
           <w:rFonts w:ascii="Montserrat" w:cs="Montserrat" w:eastAsia="Montserrat" w:hAnsi="Montserrat"/>
           <w:b w:val="1"/>
+          <w:bCs w:val="1"/>
           <w:sz w:val="30"/>
           <w:szCs w:val="30"/>
           <w:rtl w:val="0"/>
@@ -910,6 +931,7 @@
         <w:rPr>
           <w:rFonts w:ascii="Montserrat" w:cs="Montserrat" w:eastAsia="Montserrat" w:hAnsi="Montserrat"/>
           <w:b w:val="1"/>
+          <w:bCs w:val="1"/>
           <w:sz w:val="30"/>
           <w:szCs w:val="30"/>
           <w:rtl w:val="0"/>
@@ -990,6 +1012,7 @@
         <w:rPr>
           <w:rFonts w:ascii="Montserrat" w:cs="Montserrat" w:eastAsia="Montserrat" w:hAnsi="Montserrat"/>
           <w:b w:val="1"/>
+          <w:bCs w:val="1"/>
           <w:sz w:val="30"/>
           <w:szCs w:val="30"/>
           <w:rtl w:val="0"/>
@@ -1000,6 +1023,7 @@
         <w:rPr>
           <w:rFonts w:ascii="Montserrat" w:cs="Montserrat" w:eastAsia="Montserrat" w:hAnsi="Montserrat"/>
           <w:b w:val="1"/>
+          <w:bCs w:val="1"/>
           <w:sz w:val="30"/>
           <w:szCs w:val="30"/>
           <w:rtl w:val="0"/>
@@ -1010,6 +1034,7 @@
         <w:rPr>
           <w:rFonts w:ascii="Montserrat" w:cs="Montserrat" w:eastAsia="Montserrat" w:hAnsi="Montserrat"/>
           <w:b w:val="1"/>
+          <w:bCs w:val="1"/>
           <w:sz w:val="30"/>
           <w:szCs w:val="30"/>
           <w:rtl w:val="0"/>
@@ -1097,6 +1122,7 @@
         <w:rPr>
           <w:rFonts w:ascii="Montserrat" w:cs="Montserrat" w:eastAsia="Montserrat" w:hAnsi="Montserrat"/>
           <w:b w:val="1"/>
+          <w:bCs w:val="1"/>
           <w:sz w:val="30"/>
           <w:szCs w:val="30"/>
           <w:rtl w:val="0"/>
@@ -1159,6 +1185,7 @@
         <w:rPr>
           <w:rFonts w:ascii="Montserrat" w:cs="Montserrat" w:eastAsia="Montserrat" w:hAnsi="Montserrat"/>
           <w:b w:val="1"/>
+          <w:bCs w:val="1"/>
           <w:sz w:val="30"/>
           <w:szCs w:val="30"/>
           <w:rtl w:val="0"/>
@@ -1240,6 +1267,7 @@
         <w:rPr>
           <w:rFonts w:ascii="Montserrat" w:cs="Montserrat" w:eastAsia="Montserrat" w:hAnsi="Montserrat"/>
           <w:b w:val="1"/>
+          <w:bCs w:val="1"/>
           <w:sz w:val="30"/>
           <w:szCs w:val="30"/>
           <w:rtl w:val="0"/>
@@ -1321,6 +1349,7 @@
         <w:rPr>
           <w:rFonts w:ascii="Montserrat" w:cs="Montserrat" w:eastAsia="Montserrat" w:hAnsi="Montserrat"/>
           <w:b w:val="1"/>
+          <w:bCs w:val="1"/>
           <w:sz w:val="30"/>
           <w:szCs w:val="30"/>
           <w:rtl w:val="0"/>
@@ -1406,6 +1435,7 @@
         <w:rPr>
           <w:rFonts w:ascii="Montserrat" w:cs="Montserrat" w:eastAsia="Montserrat" w:hAnsi="Montserrat"/>
           <w:b w:val="1"/>
+          <w:bCs w:val="1"/>
           <w:sz w:val="30"/>
           <w:szCs w:val="30"/>
           <w:rtl w:val="0"/>
@@ -1505,6 +1535,7 @@
         <w:rPr>
           <w:rFonts w:ascii="Montserrat" w:cs="Montserrat" w:eastAsia="Montserrat" w:hAnsi="Montserrat"/>
           <w:b w:val="1"/>
+          <w:bCs w:val="1"/>
           <w:sz w:val="30"/>
           <w:szCs w:val="30"/>
           <w:rtl w:val="0"/>
@@ -1593,15 +1624,182 @@
     </w:p>
     <w:p>
       <w:pPr>
-        <w:rPr>
-          <w:rFonts w:ascii="Montserrat Medium" w:cs="Montserrat Medium" w:eastAsia="Montserrat Medium" w:hAnsi="Montserrat Medium"/>
-          <w:sz w:val="30"/>
-          <w:szCs w:val="30"/>
-        </w:rPr>
-      </w:pPr>
-      <w:r>
-        <w:br w:type="page"/>
-      </w:r>
+        <w:numPr>
+          <w:ilvl w:val="0"/>
+          <w:numId w:val="1"/>
+        </w:numPr>
+        <w:ind w:left="141.73228346456688" w:hanging="360"/>
+        <w:rPr>
+          <w:sz w:val="30"/>
+          <w:szCs w:val="30"/>
+          <w:u w:val="none"/>
+        </w:rPr>
+      </w:pPr>
+      <w:r>
+        <w:rPr>
+          <w:rFonts w:ascii="Montserrat" w:cs="Montserrat" w:eastAsia="Montserrat" w:hAnsi="Montserrat"/>
+          <w:b w:val="1"/>
+          <w:bCs w:val="1"/>
+          <w:sz w:val="30"/>
+          <w:szCs w:val="30"/>
+          <w:rtl w:val="0"/>
+        </w:rPr>
+        <w:t xml:space="preserve">LampRow</w:t>
+      </w:r>
+      <w:r>
+        <w:rPr>
+          <w:rFonts w:ascii="Montserrat Medium" w:cs="Montserrat Medium" w:eastAsia="Montserrat Medium" w:hAnsi="Montserrat Medium"/>
+          <w:sz w:val="30"/>
+          <w:szCs w:val="30"/>
+          <w:rtl w:val="0"/>
+        </w:rPr>
+        <w:t xml:space="preserve">:</w:t>
+      </w:r>
+      <w:r>
+        <w:rPr>
+          <w:rtl w:val="0"/>
+        </w:rPr>
+      </w:r>
+    </w:p>
+    <w:p>
+      <w:pPr>
+        <w:rPr>
+          <w:rFonts w:ascii="Montserrat Medium" w:cs="Montserrat Medium" w:eastAsia="Montserrat Medium" w:hAnsi="Montserrat Medium"/>
+          <w:sz w:val="30"/>
+          <w:szCs w:val="30"/>
+        </w:rPr>
+      </w:pPr>
+      <w:r>
+        <w:rPr>
+          <w:rFonts w:ascii="Montserrat Medium" w:cs="Montserrat Medium" w:eastAsia="Montserrat Medium" w:hAnsi="Montserrat Medium"/>
+          <w:sz w:val="30"/>
+          <w:szCs w:val="30"/>
+          <w:rtl w:val="0"/>
+        </w:rPr>
+        <w:t xml:space="preserve">Classe che modella un una fila di lampade, usando una lista (come </w:t>
+      </w:r>
+      <w:r>
+        <w:rPr>
+          <w:rFonts w:ascii="Montserrat Medium" w:cs="Montserrat Medium" w:eastAsia="Montserrat Medium" w:hAnsi="Montserrat Medium"/>
+          <w:sz w:val="30"/>
+          <w:szCs w:val="30"/>
+          <w:rtl w:val="0"/>
+        </w:rPr>
+        <w:t xml:space="preserve">TwoLampDevice</w:t>
+      </w:r>
+      <w:r>
+        <w:rPr>
+          <w:rFonts w:ascii="Montserrat Medium" w:cs="Montserrat Medium" w:eastAsia="Montserrat Medium" w:hAnsi="Montserrat Medium"/>
+          <w:sz w:val="30"/>
+          <w:szCs w:val="30"/>
+          <w:rtl w:val="0"/>
+        </w:rPr>
+        <w:t xml:space="preserve"> ma per </w:t>
+      </w:r>
+      <w:r>
+        <w:rPr>
+          <w:rFonts w:ascii="Montserrat Medium" w:cs="Montserrat Medium" w:eastAsia="Montserrat Medium" w:hAnsi="Montserrat Medium"/>
+          <w:i w:val="1"/>
+          <w:iCs w:val="1"/>
+          <w:sz w:val="30"/>
+          <w:szCs w:val="30"/>
+          <w:rtl w:val="0"/>
+        </w:rPr>
+        <w:t xml:space="preserve">n </w:t>
+      </w:r>
+      <w:r>
+        <w:rPr>
+          <w:rFonts w:ascii="Montserrat Medium" w:cs="Montserrat Medium" w:eastAsia="Montserrat Medium" w:hAnsi="Montserrat Medium"/>
+          <w:sz w:val="30"/>
+          <w:szCs w:val="30"/>
+          <w:rtl w:val="0"/>
+        </w:rPr>
+        <w:t xml:space="preserve">lampade). Stesse funzionalità di </w:t>
+      </w:r>
+      <w:r>
+        <w:rPr>
+          <w:rFonts w:ascii="Montserrat Medium" w:cs="Montserrat Medium" w:eastAsia="Montserrat Medium" w:hAnsi="Montserrat Medium"/>
+          <w:sz w:val="30"/>
+          <w:szCs w:val="30"/>
+          <w:rtl w:val="0"/>
+        </w:rPr>
+        <w:t xml:space="preserve">TwoLampDevice.</w:t>
+      </w:r>
+      <w:r>
+        <w:rPr>
+          <w:rtl w:val="0"/>
+        </w:rPr>
+      </w:r>
+    </w:p>
+    <w:p>
+      <w:pPr>
+        <w:rPr>
+          <w:rFonts w:ascii="Montserrat Medium" w:cs="Montserrat Medium" w:eastAsia="Montserrat Medium" w:hAnsi="Montserrat Medium"/>
+          <w:sz w:val="38"/>
+          <w:szCs w:val="38"/>
+          <w:u w:val="single"/>
+        </w:rPr>
+      </w:pPr>
+      <w:r>
+        <w:rPr>
+          <w:rtl w:val="0"/>
+        </w:rPr>
+      </w:r>
+    </w:p>
+    <w:p>
+      <w:pPr>
+        <w:rPr>
+          <w:rFonts w:ascii="Montserrat Medium" w:cs="Montserrat Medium" w:eastAsia="Montserrat Medium" w:hAnsi="Montserrat Medium"/>
+          <w:sz w:val="38"/>
+          <w:szCs w:val="38"/>
+          <w:u w:val="single"/>
+        </w:rPr>
+      </w:pPr>
+      <w:r>
+        <w:rPr>
+          <w:rtl w:val="0"/>
+        </w:rPr>
+      </w:r>
+    </w:p>
+    <w:p>
+      <w:pPr>
+        <w:rPr>
+          <w:rFonts w:ascii="Montserrat Medium" w:cs="Montserrat Medium" w:eastAsia="Montserrat Medium" w:hAnsi="Montserrat Medium"/>
+          <w:sz w:val="38"/>
+          <w:szCs w:val="38"/>
+          <w:u w:val="single"/>
+        </w:rPr>
+      </w:pPr>
+      <w:r>
+        <w:rPr>
+          <w:rtl w:val="0"/>
+        </w:rPr>
+      </w:r>
+    </w:p>
+    <w:p>
+      <w:pPr>
+        <w:rPr>
+          <w:rFonts w:ascii="Montserrat Medium" w:cs="Montserrat Medium" w:eastAsia="Montserrat Medium" w:hAnsi="Montserrat Medium"/>
+          <w:sz w:val="38"/>
+          <w:szCs w:val="38"/>
+          <w:u w:val="single"/>
+        </w:rPr>
+      </w:pPr>
+      <w:r>
+        <w:rPr>
+          <w:rtl w:val="0"/>
+        </w:rPr>
+      </w:r>
+    </w:p>
+    <w:p>
+      <w:pPr>
+        <w:rPr>
+          <w:rFonts w:ascii="Montserrat Medium" w:cs="Montserrat Medium" w:eastAsia="Montserrat Medium" w:hAnsi="Montserrat Medium"/>
+          <w:sz w:val="38"/>
+          <w:szCs w:val="38"/>
+          <w:u w:val="single"/>
+        </w:rPr>
+      </w:pPr>
       <w:r>
         <w:rPr>
           <w:rtl w:val="0"/>
@@ -1686,9 +1884,9 @@
         </w:rPr>
         <w:drawing>
           <wp:inline distB="114300" distT="114300" distL="114300" distR="114300">
-            <wp:extent cx="6300000" cy="8534400"/>
+            <wp:extent cx="6300000" cy="8496300"/>
             <wp:effectExtent b="0" l="0" r="0" t="0"/>
-            <wp:docPr id="1" name="image2.png"/>
+            <wp:docPr id="2" name="image2.png"/>
             <a:graphic>
               <a:graphicData uri="http://schemas.openxmlformats.org/drawingml/2006/picture">
                 <pic:pic>
@@ -1706,7 +1904,7 @@
                   <pic:spPr>
                     <a:xfrm>
                       <a:off x="0" y="0"/>
-                      <a:ext cx="6300000" cy="8534400"/>
+                      <a:ext cx="6300000" cy="8496300"/>
                     </a:xfrm>
                     <a:prstGeom prst="rect"/>
                     <a:ln/>
@@ -1749,7 +1947,7 @@
             <wp:extent cx="628650" cy="257175"/>
             <wp:effectExtent b="0" l="0" r="0" t="0"/>
             <wp:wrapNone/>
-            <wp:docPr id="2" name="image1.png"/>
+            <wp:docPr id="1" name="image1.png"/>
             <a:graphic>
               <a:graphicData uri="http://schemas.openxmlformats.org/drawingml/2006/picture">
                 <pic:pic>
@@ -1870,7 +2068,7 @@
       <w:pPr>
         <w:numPr>
           <w:ilvl w:val="0"/>
-          <w:numId w:val="1"/>
+          <w:numId w:val="2"/>
         </w:numPr>
         <w:ind w:left="141.73228346456688" w:hanging="360"/>
         <w:rPr>
@@ -1994,7 +2192,7 @@
       <w:pPr>
         <w:numPr>
           <w:ilvl w:val="0"/>
-          <w:numId w:val="1"/>
+          <w:numId w:val="2"/>
         </w:numPr>
         <w:ind w:left="141.73228346456688" w:hanging="360"/>
         <w:rPr>
@@ -2166,7 +2364,7 @@
       <w:pPr>
         <w:numPr>
           <w:ilvl w:val="0"/>
-          <w:numId w:val="1"/>
+          <w:numId w:val="2"/>
         </w:numPr>
         <w:ind w:left="141.73228346456688" w:hanging="360"/>
         <w:rPr>
@@ -2344,6 +2542,239 @@
           <w:rtl w:val="0"/>
         </w:rPr>
         <w:t xml:space="preserve">- Verificato che le lampade si spengono automaticamente dopo un tot di tempo se di tipo EcoLamp</w:t>
+      </w:r>
+    </w:p>
+    <w:p>
+      <w:pPr>
+        <w:ind w:left="720" w:firstLine="0"/>
+        <w:rPr>
+          <w:rFonts w:ascii="Montserrat Medium" w:cs="Montserrat Medium" w:eastAsia="Montserrat Medium" w:hAnsi="Montserrat Medium"/>
+          <w:sz w:val="30"/>
+          <w:szCs w:val="30"/>
+        </w:rPr>
+      </w:pPr>
+      <w:r>
+        <w:rPr>
+          <w:rtl w:val="0"/>
+        </w:rPr>
+      </w:r>
+    </w:p>
+    <w:p>
+      <w:pPr>
+        <w:numPr>
+          <w:ilvl w:val="0"/>
+          <w:numId w:val="2"/>
+        </w:numPr>
+        <w:ind w:left="141.73228346456688" w:hanging="360"/>
+        <w:rPr>
+          <w:rFonts w:ascii="Montserrat Medium" w:cs="Montserrat Medium" w:eastAsia="Montserrat Medium" w:hAnsi="Montserrat Medium"/>
+          <w:sz w:val="30"/>
+          <w:szCs w:val="30"/>
+        </w:rPr>
+      </w:pPr>
+      <w:r>
+        <w:rPr>
+          <w:rFonts w:ascii="Montserrat Medium" w:cs="Montserrat Medium" w:eastAsia="Montserrat Medium" w:hAnsi="Montserrat Medium"/>
+          <w:sz w:val="32"/>
+          <w:szCs w:val="32"/>
+          <w:rtl w:val="0"/>
+        </w:rPr>
+        <w:t xml:space="preserve">LampRow</w:t>
+      </w:r>
+      <w:r>
+        <w:rPr>
+          <w:rFonts w:ascii="Montserrat Medium" w:cs="Montserrat Medium" w:eastAsia="Montserrat Medium" w:hAnsi="Montserrat Medium"/>
+          <w:sz w:val="30"/>
+          <w:szCs w:val="30"/>
+          <w:rtl w:val="0"/>
+        </w:rPr>
+        <w:t xml:space="preserve">:</w:t>
+      </w:r>
+      <w:r>
+        <w:rPr>
+          <w:rtl w:val="0"/>
+        </w:rPr>
+      </w:r>
+    </w:p>
+    <w:p>
+      <w:pPr>
+        <w:rPr>
+          <w:rFonts w:ascii="Montserrat SemiBold" w:cs="Montserrat SemiBold" w:eastAsia="Montserrat SemiBold" w:hAnsi="Montserrat SemiBold"/>
+          <w:sz w:val="30"/>
+          <w:szCs w:val="30"/>
+        </w:rPr>
+      </w:pPr>
+      <w:r>
+        <w:rPr>
+          <w:rFonts w:ascii="Montserrat SemiBold" w:cs="Montserrat SemiBold" w:eastAsia="Montserrat SemiBold" w:hAnsi="Montserrat SemiBold"/>
+          <w:sz w:val="30"/>
+          <w:szCs w:val="30"/>
+          <w:rtl w:val="0"/>
+        </w:rPr>
+        <w:t xml:space="preserve">Effettuati 9 test:</w:t>
+      </w:r>
+    </w:p>
+    <w:p>
+      <w:pPr>
+        <w:ind w:right="-841.6535433070862"/>
+        <w:rPr>
+          <w:rFonts w:ascii="Montserrat Medium" w:cs="Montserrat Medium" w:eastAsia="Montserrat Medium" w:hAnsi="Montserrat Medium"/>
+          <w:sz w:val="30"/>
+          <w:szCs w:val="30"/>
+        </w:rPr>
+      </w:pPr>
+      <w:r>
+        <w:rPr>
+          <w:rFonts w:ascii="Montserrat Medium" w:cs="Montserrat Medium" w:eastAsia="Montserrat Medium" w:hAnsi="Montserrat Medium"/>
+          <w:sz w:val="30"/>
+          <w:szCs w:val="30"/>
+          <w:rtl w:val="0"/>
+        </w:rPr>
+        <w:t xml:space="preserve">- Verificato che accenda e spenga singolarmente le lampade</w:t>
+      </w:r>
+    </w:p>
+    <w:p>
+      <w:pPr>
+        <w:ind w:right="-841.6535433070862"/>
+        <w:rPr>
+          <w:rFonts w:ascii="Montserrat Medium" w:cs="Montserrat Medium" w:eastAsia="Montserrat Medium" w:hAnsi="Montserrat Medium"/>
+          <w:sz w:val="30"/>
+          <w:szCs w:val="30"/>
+        </w:rPr>
+      </w:pPr>
+      <w:r>
+        <w:rPr>
+          <w:rFonts w:ascii="Montserrat Medium" w:cs="Montserrat Medium" w:eastAsia="Montserrat Medium" w:hAnsi="Montserrat Medium"/>
+          <w:sz w:val="30"/>
+          <w:szCs w:val="30"/>
+          <w:rtl w:val="0"/>
+        </w:rPr>
+        <w:t xml:space="preserve">- Verificato che accenda e spenga insieme tutte le lampade</w:t>
+      </w:r>
+    </w:p>
+    <w:p>
+      <w:pPr>
+        <w:ind w:right="-841.6535433070862"/>
+        <w:rPr>
+          <w:rFonts w:ascii="Montserrat Medium" w:cs="Montserrat Medium" w:eastAsia="Montserrat Medium" w:hAnsi="Montserrat Medium"/>
+          <w:sz w:val="30"/>
+          <w:szCs w:val="30"/>
+        </w:rPr>
+      </w:pPr>
+      <w:r>
+        <w:rPr>
+          <w:rFonts w:ascii="Montserrat Medium" w:cs="Montserrat Medium" w:eastAsia="Montserrat Medium" w:hAnsi="Montserrat Medium"/>
+          <w:sz w:val="30"/>
+          <w:szCs w:val="30"/>
+          <w:rtl w:val="0"/>
+        </w:rPr>
+        <w:t xml:space="preserve">- Verificato che setti la luminosità correttamente di una singola lampada</w:t>
+      </w:r>
+    </w:p>
+    <w:p>
+      <w:pPr>
+        <w:ind w:right="-841.6535433070862"/>
+        <w:rPr>
+          <w:rFonts w:ascii="Montserrat Medium" w:cs="Montserrat Medium" w:eastAsia="Montserrat Medium" w:hAnsi="Montserrat Medium"/>
+          <w:sz w:val="30"/>
+          <w:szCs w:val="30"/>
+        </w:rPr>
+      </w:pPr>
+      <w:r>
+        <w:rPr>
+          <w:rFonts w:ascii="Montserrat Medium" w:cs="Montserrat Medium" w:eastAsia="Montserrat Medium" w:hAnsi="Montserrat Medium"/>
+          <w:sz w:val="30"/>
+          <w:szCs w:val="30"/>
+          <w:rtl w:val="0"/>
+        </w:rPr>
+        <w:t xml:space="preserve">- Verificato che setti la luminosità correttamente di tutte le lampade</w:t>
+      </w:r>
+    </w:p>
+    <w:p>
+      <w:pPr>
+        <w:ind w:right="-841.6535433070862"/>
+        <w:rPr>
+          <w:rFonts w:ascii="Montserrat Medium" w:cs="Montserrat Medium" w:eastAsia="Montserrat Medium" w:hAnsi="Montserrat Medium"/>
+          <w:sz w:val="30"/>
+          <w:szCs w:val="30"/>
+        </w:rPr>
+      </w:pPr>
+      <w:r>
+        <w:rPr>
+          <w:rFonts w:ascii="Montserrat Medium" w:cs="Montserrat Medium" w:eastAsia="Montserrat Medium" w:hAnsi="Montserrat Medium"/>
+          <w:sz w:val="30"/>
+          <w:szCs w:val="30"/>
+          <w:rtl w:val="0"/>
+        </w:rPr>
+        <w:t xml:space="preserve">- Verificato che attivi la modalità eco se la lampada è di tipo EcoLamp</w:t>
+      </w:r>
+    </w:p>
+    <w:p>
+      <w:pPr>
+        <w:ind w:right="-841.6535433070862"/>
+        <w:rPr>
+          <w:rFonts w:ascii="Montserrat Medium" w:cs="Montserrat Medium" w:eastAsia="Montserrat Medium" w:hAnsi="Montserrat Medium"/>
+          <w:sz w:val="30"/>
+          <w:szCs w:val="30"/>
+        </w:rPr>
+      </w:pPr>
+      <w:r>
+        <w:rPr>
+          <w:rFonts w:ascii="Montserrat Medium" w:cs="Montserrat Medium" w:eastAsia="Montserrat Medium" w:hAnsi="Montserrat Medium"/>
+          <w:sz w:val="30"/>
+          <w:szCs w:val="30"/>
+          <w:rtl w:val="0"/>
+        </w:rPr>
+        <w:t xml:space="preserve">- Verificato che attivi la modalità eco tutte le lampade di tipo EcoLamp</w:t>
+      </w:r>
+    </w:p>
+    <w:p>
+      <w:pPr>
+        <w:ind w:right="-841.6535433070862"/>
+        <w:rPr>
+          <w:rFonts w:ascii="Montserrat Medium" w:cs="Montserrat Medium" w:eastAsia="Montserrat Medium" w:hAnsi="Montserrat Medium"/>
+          <w:sz w:val="30"/>
+          <w:szCs w:val="30"/>
+        </w:rPr>
+      </w:pPr>
+      <w:r>
+        <w:rPr>
+          <w:rFonts w:ascii="Montserrat Medium" w:cs="Montserrat Medium" w:eastAsia="Montserrat Medium" w:hAnsi="Montserrat Medium"/>
+          <w:sz w:val="30"/>
+          <w:szCs w:val="30"/>
+          <w:rtl w:val="0"/>
+        </w:rPr>
+        <w:t xml:space="preserve">- Verificato che tutte le lampade di tipo EcoLamp si spengono automaticamente dopo un tot di tempo</w:t>
+      </w:r>
+    </w:p>
+    <w:p>
+      <w:pPr>
+        <w:ind w:right="-841.6535433070862"/>
+        <w:rPr>
+          <w:rFonts w:ascii="Montserrat Medium" w:cs="Montserrat Medium" w:eastAsia="Montserrat Medium" w:hAnsi="Montserrat Medium"/>
+          <w:sz w:val="30"/>
+          <w:szCs w:val="30"/>
+        </w:rPr>
+      </w:pPr>
+      <w:r>
+        <w:rPr>
+          <w:rtl w:val="0"/>
+        </w:rPr>
+      </w:r>
+    </w:p>
+    <w:p>
+      <w:pPr>
+        <w:ind w:right="-841.6535433070862"/>
+        <w:rPr>
+          <w:rFonts w:ascii="Montserrat Medium" w:cs="Montserrat Medium" w:eastAsia="Montserrat Medium" w:hAnsi="Montserrat Medium"/>
+          <w:sz w:val="30"/>
+          <w:szCs w:val="30"/>
+        </w:rPr>
+      </w:pPr>
+      <w:r>
+        <w:rPr>
+          <w:rtl w:val="0"/>
+        </w:rPr>
       </w:r>
     </w:p>
     <w:sectPr>
@@ -2467,8 +2898,121 @@
       </w:rPr>
     </w:lvl>
   </w:abstractNum>
+  <w:abstractNum w:abstractNumId="2">
+    <w:lvl w:ilvl="0">
+      <w:start w:val="1"/>
+      <w:numFmt w:val="bullet"/>
+      <w:lvlText w:val="●"/>
+      <w:lvlJc w:val="left"/>
+      <w:pPr>
+        <w:ind w:left="720" w:hanging="360"/>
+      </w:pPr>
+      <w:rPr>
+        <w:u w:val="none"/>
+      </w:rPr>
+    </w:lvl>
+    <w:lvl w:ilvl="1">
+      <w:start w:val="1"/>
+      <w:numFmt w:val="bullet"/>
+      <w:lvlText w:val="○"/>
+      <w:lvlJc w:val="left"/>
+      <w:pPr>
+        <w:ind w:left="1440" w:hanging="360"/>
+      </w:pPr>
+      <w:rPr>
+        <w:u w:val="none"/>
+      </w:rPr>
+    </w:lvl>
+    <w:lvl w:ilvl="2">
+      <w:start w:val="1"/>
+      <w:numFmt w:val="bullet"/>
+      <w:lvlText w:val="■"/>
+      <w:lvlJc w:val="left"/>
+      <w:pPr>
+        <w:ind w:left="2160" w:hanging="360"/>
+      </w:pPr>
+      <w:rPr>
+        <w:u w:val="none"/>
+      </w:rPr>
+    </w:lvl>
+    <w:lvl w:ilvl="3">
+      <w:start w:val="1"/>
+      <w:numFmt w:val="bullet"/>
+      <w:lvlText w:val="●"/>
+      <w:lvlJc w:val="left"/>
+      <w:pPr>
+        <w:ind w:left="2880" w:hanging="360"/>
+      </w:pPr>
+      <w:rPr>
+        <w:u w:val="none"/>
+      </w:rPr>
+    </w:lvl>
+    <w:lvl w:ilvl="4">
+      <w:start w:val="1"/>
+      <w:numFmt w:val="bullet"/>
+      <w:lvlText w:val="○"/>
+      <w:lvlJc w:val="left"/>
+      <w:pPr>
+        <w:ind w:left="3600" w:hanging="360"/>
+      </w:pPr>
+      <w:rPr>
+        <w:u w:val="none"/>
+      </w:rPr>
+    </w:lvl>
+    <w:lvl w:ilvl="5">
+      <w:start w:val="1"/>
+      <w:numFmt w:val="bullet"/>
+      <w:lvlText w:val="■"/>
+      <w:lvlJc w:val="left"/>
+      <w:pPr>
+        <w:ind w:left="4320" w:hanging="360"/>
+      </w:pPr>
+      <w:rPr>
+        <w:u w:val="none"/>
+      </w:rPr>
+    </w:lvl>
+    <w:lvl w:ilvl="6">
+      <w:start w:val="1"/>
+      <w:numFmt w:val="bullet"/>
+      <w:lvlText w:val="●"/>
+      <w:lvlJc w:val="left"/>
+      <w:pPr>
+        <w:ind w:left="5040" w:hanging="360"/>
+      </w:pPr>
+      <w:rPr>
+        <w:u w:val="none"/>
+      </w:rPr>
+    </w:lvl>
+    <w:lvl w:ilvl="7">
+      <w:start w:val="1"/>
+      <w:numFmt w:val="bullet"/>
+      <w:lvlText w:val="○"/>
+      <w:lvlJc w:val="left"/>
+      <w:pPr>
+        <w:ind w:left="5760" w:hanging="360"/>
+      </w:pPr>
+      <w:rPr>
+        <w:u w:val="none"/>
+      </w:rPr>
+    </w:lvl>
+    <w:lvl w:ilvl="8">
+      <w:start w:val="1"/>
+      <w:numFmt w:val="bullet"/>
+      <w:lvlText w:val="■"/>
+      <w:lvlJc w:val="left"/>
+      <w:pPr>
+        <w:ind w:left="6480" w:hanging="360"/>
+      </w:pPr>
+      <w:rPr>
+        <w:u w:val="none"/>
+      </w:rPr>
+    </w:lvl>
+  </w:abstractNum>
   <w:num w:numId="1">
     <w:abstractNumId w:val="1"/>
+  </w:num>
+  <w:num w:numId="2">
+    <w:abstractNumId w:val="2"/>
   </w:num>
 </w:numbering>
 </file>
@@ -2531,6 +3075,7 @@
     </w:pPr>
     <w:rPr>
       <w:b w:val="0"/>
+      <w:bCs w:val="0"/>
       <w:sz w:val="32"/>
       <w:szCs w:val="32"/>
     </w:rPr>
@@ -2547,6 +3092,7 @@
     </w:pPr>
     <w:rPr>
       <w:b w:val="0"/>
+      <w:bCs w:val="0"/>
       <w:color w:val="434343"/>
       <w:sz w:val="28"/>
       <w:szCs w:val="28"/>
@@ -2596,6 +3142,7 @@
     </w:pPr>
     <w:rPr>
       <w:i w:val="1"/>
+      <w:iCs w:val="1"/>
       <w:color w:val="666666"/>
       <w:sz w:val="22"/>
       <w:szCs w:val="22"/>
@@ -2629,6 +3176,7 @@
     <w:rPr>
       <w:rFonts w:ascii="Arial" w:cs="Arial" w:eastAsia="Arial" w:hAnsi="Arial"/>
       <w:i w:val="0"/>
+      <w:iCs w:val="0"/>
       <w:color w:val="666666"/>
       <w:sz w:val="30"/>
       <w:szCs w:val="30"/>

</xml_diff>